<commit_message>
correction to Yearly Change lable
Label had incorrect spelling. Script re-run and new screenshots taken.
</commit_message>
<xml_diff>
--- a/2014 screenshot.docx
+++ b/2014 screenshot.docx
@@ -8,9 +8,9 @@
           <w:noProof/>
         </w:rPr>
         <w:drawing>
-          <wp:inline distT="0" distB="0" distL="0" distR="0" wp14:anchorId="1E069F6C" wp14:editId="37B71C5C">
-            <wp:extent cx="5943600" cy="3255645"/>
-            <wp:effectExtent l="0" t="0" r="0" b="1905"/>
+          <wp:inline distT="0" distB="0" distL="0" distR="0" wp14:anchorId="33464A54" wp14:editId="244429B4">
+            <wp:extent cx="5943600" cy="3230880"/>
+            <wp:effectExtent l="0" t="0" r="0" b="7620"/>
             <wp:docPr id="1" name="Picture 1" descr="Graphical user interface, application, table, Excel&#10;&#10;Description automatically generated"/>
             <wp:cNvGraphicFramePr>
               <a:graphicFrameLocks xmlns:a="http://schemas.openxmlformats.org/drawingml/2006/main" noChangeAspect="1"/>
@@ -31,7 +31,7 @@
                   <pic:spPr>
                     <a:xfrm>
                       <a:off x="0" y="0"/>
-                      <a:ext cx="5943600" cy="3255645"/>
+                      <a:ext cx="5943600" cy="3230880"/>
                     </a:xfrm>
                     <a:prstGeom prst="rect">
                       <a:avLst/>
@@ -226,7 +226,7 @@
     <w:lsdException w:name="Table Web 2" w:semiHidden="1" w:unhideWhenUsed="1"/>
     <w:lsdException w:name="Table Web 3" w:semiHidden="1" w:unhideWhenUsed="1"/>
     <w:lsdException w:name="Balloon Text" w:semiHidden="1" w:unhideWhenUsed="1"/>
-    <w:lsdException w:name="Table Grid" w:semiHidden="1" w:uiPriority="59" w:unhideWhenUsed="1"/>
+    <w:lsdException w:name="Table Grid" w:uiPriority="59"/>
     <w:lsdException w:name="Table Theme" w:semiHidden="1" w:unhideWhenUsed="1"/>
     <w:lsdException w:name="Placeholder Text" w:semiHidden="1"/>
     <w:lsdException w:name="No Spacing" w:uiPriority="1" w:qFormat="1"/>

</xml_diff>